<commit_message>
pdy modified on Aug.24th 2019 and maybe the last time
</commit_message>
<xml_diff>
--- a/文档 .docx
+++ b/文档 .docx
@@ -2204,7 +2204,13 @@
         <w:rPr>
           <w:rFonts w:hint="eastAsia"/>
         </w:rPr>
-        <w:t>字符传中的</w:t>
+        <w:t>字符串</w:t>
+      </w:r>
+      <w:r>
+        <w:rPr>
+          <w:rFonts w:hint="eastAsia"/>
+        </w:rPr>
+        <w:t>中的</w:t>
       </w:r>
       <w:r>
         <w:rPr>
@@ -2295,11 +2301,13 @@
         </w:rPr>
         <w:t>dentry</w:t>
       </w:r>
-      <w:r>
-        <w:rPr>
-          <w:rFonts w:hint="eastAsia"/>
-        </w:rPr>
-        <w:t>这个目录项获得文件的路径。</w:t>
+      <w:bookmarkStart w:id="0" w:name="_GoBack"/>
+      <w:bookmarkEnd w:id="0"/>
+      <w:r>
+        <w:rPr>
+          <w:rFonts w:hint="eastAsia"/>
+        </w:rPr>
+        <w:t>目录项获得文件的路径。</w:t>
       </w:r>
     </w:p>
     <w:p>
@@ -3790,9 +3798,6 @@
     <w:p>
       <w:pPr>
         <w:pStyle w:val="5"/>
-        <w:rPr>
-          <w:rFonts w:hint="eastAsia"/>
-        </w:rPr>
       </w:pPr>
       <w:r>
         <w:t xml:space="preserve">4.3 </w:t>
@@ -4051,37 +4056,25 @@
         <w:rPr>
           <w:rFonts w:hint="eastAsia"/>
         </w:rPr>
+        <w:t xml:space="preserve">+netlink </w:t>
+      </w:r>
+      <w:r>
+        <w:rPr>
+          <w:rFonts w:hint="eastAsia"/>
+        </w:rPr>
+        <w:t>消息头大小</w:t>
+      </w:r>
+      <w:r>
+        <w:rPr>
+          <w:rFonts w:hint="eastAsia"/>
+        </w:rPr>
         <w:t>+</w:t>
       </w:r>
       <w:r>
         <w:rPr>
           <w:rFonts w:hint="eastAsia"/>
         </w:rPr>
-        <w:t xml:space="preserve">netlink </w:t>
-      </w:r>
-      <w:r>
-        <w:rPr>
-          <w:rFonts w:hint="eastAsia"/>
-        </w:rPr>
-        <w:t>消息头大小</w:t>
-      </w:r>
-      <w:r>
-        <w:rPr>
-          <w:rFonts w:hint="eastAsia"/>
-        </w:rPr>
-        <w:t>+</w:t>
-      </w:r>
-      <w:r>
-        <w:rPr>
-          <w:rFonts w:hint="eastAsia"/>
-        </w:rPr>
-        <w:t>用户消息大小</w:t>
-      </w:r>
-      <w:r>
-        <w:rPr>
-          <w:rFonts w:hint="eastAsia"/>
-        </w:rPr>
-        <w:t>。</w:t>
+        <w:t>用户消息大小。</w:t>
       </w:r>
       <w:r>
         <w:rPr>
@@ -4433,11 +4426,6 @@
       </w:r>
     </w:p>
     <w:p>
-      <w:pPr>
-        <w:rPr>
-          <w:rFonts w:hint="eastAsia"/>
-        </w:rPr>
-      </w:pPr>
       <w:r>
         <w:tab/>
       </w:r>
@@ -4718,11 +4706,6 @@
       </w:r>
     </w:p>
     <w:p>
-      <w:pPr>
-        <w:rPr>
-          <w:rFonts w:hint="eastAsia"/>
-        </w:rPr>
-      </w:pPr>
       <w:r>
         <w:tab/>
       </w:r>
@@ -4804,9 +4787,6 @@
     <w:p>
       <w:pPr>
         <w:ind w:firstLine="420"/>
-        <w:rPr>
-          <w:rFonts w:hint="eastAsia"/>
-        </w:rPr>
       </w:pPr>
       <w:r>
         <w:rPr>
@@ -4857,13 +4837,7 @@
         <w:rPr>
           <w:rFonts w:hint="eastAsia"/>
         </w:rPr>
-        <w:t>缓冲区。此外，</w:t>
-      </w:r>
-      <w:r>
-        <w:rPr>
-          <w:rFonts w:hint="eastAsia"/>
-        </w:rPr>
-        <w:t>使用</w:t>
+        <w:t>缓冲区。此外，使用</w:t>
       </w:r>
       <w:r>
         <w:rPr>
@@ -4890,13 +4864,7 @@
         <w:rPr>
           <w:rFonts w:hint="eastAsia"/>
         </w:rPr>
-        <w:t>部分</w:t>
-      </w:r>
-      <w:r>
-        <w:rPr>
-          <w:rFonts w:hint="eastAsia"/>
-        </w:rPr>
-        <w:t>，还有</w:t>
+        <w:t>部分，还有</w:t>
       </w:r>
       <w:r>
         <w:rPr>
@@ -4940,8 +4908,6 @@
         </w:rPr>
         <w:t>。</w:t>
       </w:r>
-      <w:bookmarkStart w:id="0" w:name="_GoBack"/>
-      <w:bookmarkEnd w:id="0"/>
     </w:p>
     <w:p>
       <w:pPr>

</xml_diff>